<commit_message>
Reworked the UI a lot
</commit_message>
<xml_diff>
--- a/ASP.NET-MVC-Project-6-Supermarket.docx
+++ b/ASP.NET-MVC-Project-6-Supermarket.docx
@@ -91,11 +91,6 @@
       </w:r>
     </w:p>
     <w:p>
-      <w:pPr>
-        <w:rPr>
-          <w:lang w:val="bg-BG"/>
-        </w:rPr>
-      </w:pPr>
       <w:r>
         <w:rPr>
           <w:lang w:val="bg-BG"/>
@@ -935,34 +930,34 @@
           <w:numId w:val="30"/>
         </w:numPr>
         <w:rPr>
-          <w:color w:val="000000" w:themeColor="text1"/>
-          <w:lang w:val="bg-BG"/>
-        </w:rPr>
-      </w:pPr>
-      <w:r>
-        <w:rPr>
-          <w:color w:val="000000" w:themeColor="text1"/>
+          <w:color w:val="FF0000"/>
+          <w:lang w:val="bg-BG"/>
+        </w:rPr>
+      </w:pPr>
+      <w:r>
+        <w:rPr>
+          <w:color w:val="FF0000"/>
           <w:lang w:val="bg-BG"/>
         </w:rPr>
         <w:t>Наличността в касата трябва д</w:t>
       </w:r>
       <w:r>
         <w:rPr>
-          <w:color w:val="000000" w:themeColor="text1"/>
+          <w:color w:val="FF0000"/>
           <w:lang w:val="bg-BG"/>
         </w:rPr>
         <w:t xml:space="preserve">а се показва на всяка страница след като </w:t>
       </w:r>
       <w:r>
         <w:rPr>
-          <w:color w:val="000000" w:themeColor="text1"/>
+          <w:color w:val="FF0000"/>
           <w:lang w:val="bg-BG"/>
         </w:rPr>
         <w:t>потребителят</w:t>
       </w:r>
       <w:r>
         <w:rPr>
-          <w:color w:val="000000" w:themeColor="text1"/>
+          <w:color w:val="FF0000"/>
           <w:lang w:val="bg-BG"/>
         </w:rPr>
         <w:t xml:space="preserve"> се е автентикирал.</w:t>
@@ -1714,53 +1709,40 @@
         <w:rPr>
           <w:lang w:val="bg-BG"/>
         </w:rPr>
-        <w:t xml:space="preserve"> </w:t>
-      </w:r>
-      <w:r>
-        <w:rPr>
-          <w:color w:val="000000" w:themeColor="text1"/>
-          <w:lang w:val="bg-BG"/>
-        </w:rPr>
-        <w:t>(ако</w:t>
-      </w:r>
-      <w:r>
-        <w:rPr>
-          <w:color w:val="000000" w:themeColor="text1"/>
+        <w:t xml:space="preserve"> (ако</w:t>
+      </w:r>
+      <w:r>
+        <w:rPr>
           <w:lang w:val="bg-BG"/>
         </w:rPr>
         <w:t xml:space="preserve"> цената на зареждане</w:t>
       </w:r>
       <w:r>
         <w:rPr>
-          <w:color w:val="000000" w:themeColor="text1"/>
           <w:lang w:val="bg-BG"/>
         </w:rPr>
         <w:t xml:space="preserve"> е по-</w:t>
       </w:r>
       <w:r>
         <w:rPr>
-          <w:color w:val="000000" w:themeColor="text1"/>
           <w:lang w:val="bg-BG"/>
         </w:rPr>
         <w:t>висока</w:t>
       </w:r>
       <w:r>
         <w:rPr>
-          <w:color w:val="000000" w:themeColor="text1"/>
           <w:lang w:val="bg-BG"/>
         </w:rPr>
         <w:t xml:space="preserve"> от продажната цена</w:t>
       </w:r>
       <w:r>
         <w:rPr>
-          <w:color w:val="000000" w:themeColor="text1"/>
           <w:lang w:val="bg-BG"/>
         </w:rPr>
         <w:t>,</w:t>
       </w:r>
       <w:r>
         <w:rPr>
-          <w:color w:val="000000" w:themeColor="text1"/>
           <w:lang w:val="bg-BG"/>
         </w:rPr>
         <w:t xml:space="preserve"> да се изведе предупреждение)</w:t>
@@ -2086,9 +2068,6 @@
         <w:t>а се извеждат единствено продукт, категория и наличност</w:t>
       </w:r>
       <w:r>
-        <w:rPr>
-          <w:lang w:val="bg-BG"/>
-        </w:rPr>
         <w:t xml:space="preserve"> (</w:t>
       </w:r>
       <w:r>
@@ -2098,9 +2077,6 @@
         <w:t>без цени</w:t>
       </w:r>
       <w:r>
-        <w:rPr>
-          <w:lang w:val="bg-BG"/>
-        </w:rPr>
         <w:t>)</w:t>
       </w:r>
       <w:r>
@@ -2117,111 +2093,111 @@
           <w:numId w:val="34"/>
         </w:numPr>
         <w:rPr>
-          <w:color w:val="000000" w:themeColor="text1"/>
-          <w:lang w:val="bg-BG"/>
-        </w:rPr>
-      </w:pPr>
-      <w:r>
-        <w:rPr>
-          <w:color w:val="000000" w:themeColor="text1"/>
+          <w:color w:val="FF0000"/>
+          <w:lang w:val="bg-BG"/>
+        </w:rPr>
+      </w:pPr>
+      <w:r>
+        <w:rPr>
+          <w:color w:val="FF0000"/>
           <w:lang w:val="bg-BG"/>
         </w:rPr>
         <w:t xml:space="preserve">Справка за продажби за даден период – показва всички продажби </w:t>
       </w:r>
       <w:r>
         <w:rPr>
-          <w:color w:val="000000" w:themeColor="text1"/>
+          <w:color w:val="FF0000"/>
           <w:lang w:val="bg-BG"/>
         </w:rPr>
         <w:t xml:space="preserve">за даден период </w:t>
       </w:r>
       <w:r>
         <w:rPr>
-          <w:color w:val="000000" w:themeColor="text1"/>
+          <w:color w:val="FF0000"/>
           <w:lang w:val="bg-BG"/>
         </w:rPr>
         <w:t>между две дати</w:t>
       </w:r>
       <w:r>
         <w:rPr>
-          <w:color w:val="000000" w:themeColor="text1"/>
+          <w:color w:val="FF0000"/>
           <w:lang w:val="bg-BG"/>
         </w:rPr>
         <w:t>.</w:t>
       </w:r>
       <w:r>
         <w:rPr>
-          <w:color w:val="000000" w:themeColor="text1"/>
+          <w:color w:val="FF0000"/>
           <w:lang w:val="bg-BG"/>
         </w:rPr>
         <w:t xml:space="preserve"> </w:t>
       </w:r>
       <w:r>
         <w:rPr>
-          <w:color w:val="000000" w:themeColor="text1"/>
+          <w:color w:val="FF0000"/>
           <w:lang w:val="bg-BG"/>
         </w:rPr>
         <w:t xml:space="preserve">По подразбиране да </w:t>
       </w:r>
       <w:r>
         <w:rPr>
-          <w:color w:val="000000" w:themeColor="text1"/>
+          <w:color w:val="FF0000"/>
           <w:lang w:val="bg-BG"/>
         </w:rPr>
         <w:t xml:space="preserve">избира </w:t>
       </w:r>
       <w:r>
         <w:rPr>
-          <w:color w:val="000000" w:themeColor="text1"/>
+          <w:color w:val="FF0000"/>
           <w:lang w:val="bg-BG"/>
         </w:rPr>
         <w:t>последните 7 дни.</w:t>
       </w:r>
       <w:r>
         <w:rPr>
-          <w:color w:val="000000" w:themeColor="text1"/>
+          <w:color w:val="FF0000"/>
           <w:lang w:val="bg-BG"/>
         </w:rPr>
         <w:t xml:space="preserve"> Да се извеждат всички продадени продукти заедно с </w:t>
       </w:r>
       <w:r>
         <w:rPr>
-          <w:color w:val="000000" w:themeColor="text1"/>
+          <w:color w:val="FF0000"/>
           <w:lang w:val="bg-BG"/>
         </w:rPr>
         <w:t xml:space="preserve">продадените </w:t>
       </w:r>
       <w:r>
         <w:rPr>
-          <w:color w:val="000000" w:themeColor="text1"/>
+          <w:color w:val="FF0000"/>
           <w:lang w:val="bg-BG"/>
         </w:rPr>
         <w:t>количества</w:t>
       </w:r>
       <w:r>
         <w:rPr>
-          <w:color w:val="000000" w:themeColor="text1"/>
+          <w:color w:val="FF0000"/>
           <w:lang w:val="bg-BG"/>
         </w:rPr>
         <w:t xml:space="preserve"> </w:t>
       </w:r>
       <w:r>
         <w:rPr>
-          <w:color w:val="000000" w:themeColor="text1"/>
+          <w:color w:val="FF0000"/>
           <w:lang w:val="bg-BG"/>
         </w:rPr>
         <w:t xml:space="preserve">и </w:t>
       </w:r>
       <w:r>
         <w:rPr>
-          <w:color w:val="000000" w:themeColor="text1"/>
+          <w:color w:val="FF0000"/>
           <w:lang w:val="bg-BG"/>
         </w:rPr>
         <w:t>постъпилите приходи за всеки продукт</w:t>
       </w:r>
       <w:r>
         <w:rPr>
-          <w:color w:val="000000" w:themeColor="text1"/>
+          <w:color w:val="FF0000"/>
           <w:lang w:val="bg-BG"/>
         </w:rPr>
         <w:t>.</w:t>
@@ -2294,54 +2270,29 @@
       <w:r>
         <w:rPr>
           <w:b/>
-          <w:lang w:val="bg-BG"/>
-        </w:rPr>
-        <w:t>.</w:t>
+        </w:rPr>
+        <w:t xml:space="preserve">.NET Framework </w:t>
       </w:r>
       <w:r>
         <w:rPr>
           <w:b/>
-        </w:rPr>
-        <w:t>NET</w:t>
+          <w:lang w:val="bg-BG"/>
+        </w:rPr>
+        <w:t xml:space="preserve">4.0 или </w:t>
       </w:r>
       <w:r>
         <w:rPr>
           <w:b/>
-          <w:lang w:val="bg-BG"/>
-        </w:rPr>
-        <w:t xml:space="preserve"> </w:t>
+        </w:rPr>
+        <w:t>4.</w:t>
       </w:r>
       <w:r>
         <w:rPr>
           <w:b/>
         </w:rPr>
-        <w:t>Framework</w:t>
-      </w:r>
-      <w:r>
-        <w:rPr>
-          <w:b/>
-          <w:lang w:val="bg-BG"/>
-        </w:rPr>
-        <w:t xml:space="preserve"> </w:t>
-      </w:r>
-      <w:r>
-        <w:rPr>
-          <w:b/>
-          <w:lang w:val="bg-BG"/>
-        </w:rPr>
-        <w:t xml:space="preserve">4.0 или </w:t>
-      </w:r>
-      <w:r>
-        <w:rPr>
-          <w:b/>
-          <w:lang w:val="bg-BG"/>
-        </w:rPr>
-        <w:t>4.5</w:t>
-      </w:r>
-      <w:r>
-        <w:rPr>
-          <w:lang w:val="bg-BG"/>
-        </w:rPr>
+        <w:t>5</w:t>
+      </w:r>
+      <w:r>
         <w:t xml:space="preserve"> и </w:t>
       </w:r>
       <w:r>
@@ -2383,9 +2334,6 @@
         <w:t>Използване на</w:t>
       </w:r>
       <w:r>
-        <w:rPr>
-          <w:lang w:val="bg-BG"/>
-        </w:rPr>
         <w:t xml:space="preserve"> </w:t>
       </w:r>
       <w:r>
@@ -2453,7 +2401,6 @@
       <w:r>
         <w:rPr>
           <w:b/>
-          <w:lang w:val="bg-BG"/>
         </w:rPr>
         <w:t xml:space="preserve"> </w:t>
       </w:r>
@@ -2493,46 +2440,7 @@
         <w:rPr>
           <w:b/>
         </w:rPr>
-        <w:t>ADO</w:t>
-      </w:r>
-      <w:r>
-        <w:rPr>
-          <w:b/>
-          <w:lang w:val="bg-BG"/>
-        </w:rPr>
-        <w:t>.</w:t>
-      </w:r>
-      <w:r>
-        <w:rPr>
-          <w:b/>
-        </w:rPr>
-        <w:t>NET</w:t>
-      </w:r>
-      <w:r>
-        <w:rPr>
-          <w:b/>
-          <w:lang w:val="bg-BG"/>
-        </w:rPr>
-        <w:t xml:space="preserve"> </w:t>
-      </w:r>
-      <w:r>
-        <w:rPr>
-          <w:b/>
-        </w:rPr>
-        <w:t>Entity</w:t>
-      </w:r>
-      <w:r>
-        <w:rPr>
-          <w:b/>
-          <w:lang w:val="bg-BG"/>
-        </w:rPr>
-        <w:t xml:space="preserve"> </w:t>
-      </w:r>
-      <w:r>
-        <w:rPr>
-          <w:b/>
-        </w:rPr>
-        <w:t>Framework</w:t>
+        <w:t>ADO.NET Entity Framework</w:t>
       </w:r>
       <w:r>
         <w:rPr>
@@ -2638,33 +2546,7 @@
         <w:rPr>
           <w:b/>
         </w:rPr>
-        <w:t>ASP</w:t>
-      </w:r>
-      <w:r>
-        <w:rPr>
-          <w:b/>
-          <w:lang w:val="bg-BG"/>
-        </w:rPr>
-        <w:t>.</w:t>
-      </w:r>
-      <w:r>
-        <w:rPr>
-          <w:b/>
-        </w:rPr>
-        <w:t>NET</w:t>
-      </w:r>
-      <w:r>
-        <w:rPr>
-          <w:b/>
-          <w:lang w:val="bg-BG"/>
-        </w:rPr>
-        <w:t xml:space="preserve"> </w:t>
-      </w:r>
-      <w:r>
-        <w:rPr>
-          <w:b/>
-        </w:rPr>
-        <w:t>Membership</w:t>
+        <w:t>ASP.NET Membership</w:t>
       </w:r>
       <w:r>
         <w:rPr>
@@ -2740,7 +2622,6 @@
       <w:r>
         <w:rPr>
           <w:noProof/>
-          <w:lang w:val="bg-BG"/>
         </w:rPr>
         <w:t>.</w:t>
       </w:r>
@@ -2791,34 +2672,7 @@
         <w:t xml:space="preserve">Качествен програмен код – според всички препоръки от курса </w:t>
       </w:r>
       <w:r>
-        <w:t>High</w:t>
-      </w:r>
-      <w:r>
-        <w:rPr>
-          <w:lang w:val="bg-BG"/>
-        </w:rPr>
-        <w:t>-</w:t>
-      </w:r>
-      <w:r>
-        <w:t>Quality</w:t>
-      </w:r>
-      <w:r>
-        <w:rPr>
-          <w:lang w:val="bg-BG"/>
-        </w:rPr>
-        <w:t xml:space="preserve"> </w:t>
-      </w:r>
-      <w:r>
-        <w:t>Programming</w:t>
-      </w:r>
-      <w:r>
-        <w:rPr>
-          <w:lang w:val="bg-BG"/>
-        </w:rPr>
-        <w:t xml:space="preserve"> </w:t>
-      </w:r>
-      <w:r>
-        <w:t>Code</w:t>
+        <w:t>High-Quality Programming Code</w:t>
       </w:r>
       <w:r>
         <w:rPr>
@@ -2830,49 +2684,7 @@
         <w:fldChar w:fldCharType="begin"/>
       </w:r>
       <w:r>
-        <w:instrText>HYPERLINK</w:instrText>
-      </w:r>
-      <w:r>
-        <w:rPr>
-          <w:lang w:val="bg-BG"/>
-        </w:rPr>
-        <w:instrText xml:space="preserve"> "</w:instrText>
-      </w:r>
-      <w:r>
-        <w:instrText>http</w:instrText>
-      </w:r>
-      <w:r>
-        <w:rPr>
-          <w:lang w:val="bg-BG"/>
-        </w:rPr>
-        <w:instrText>://</w:instrText>
-      </w:r>
-      <w:r>
-        <w:instrText>codecourse</w:instrText>
-      </w:r>
-      <w:r>
-        <w:rPr>
-          <w:lang w:val="bg-BG"/>
-        </w:rPr>
-        <w:instrText>.</w:instrText>
-      </w:r>
-      <w:r>
-        <w:instrText>telerik</w:instrText>
-      </w:r>
-      <w:r>
-        <w:rPr>
-          <w:lang w:val="bg-BG"/>
-        </w:rPr>
-        <w:instrText>.</w:instrText>
-      </w:r>
-      <w:r>
-        <w:instrText>com</w:instrText>
-      </w:r>
-      <w:r>
-        <w:rPr>
-          <w:lang w:val="bg-BG"/>
-        </w:rPr>
-        <w:instrText>"</w:instrText>
+        <w:instrText>HYPERLINK "http://codecourse.telerik.com"</w:instrText>
       </w:r>
       <w:r>
         <w:fldChar w:fldCharType="separate"/>
@@ -3050,49 +2862,7 @@
         <w:fldChar w:fldCharType="begin"/>
       </w:r>
       <w:r>
-        <w:instrText>HYPERLINK</w:instrText>
-      </w:r>
-      <w:r>
-        <w:rPr>
-          <w:lang w:val="bg-BG"/>
-        </w:rPr>
-        <w:instrText xml:space="preserve"> "</w:instrText>
-      </w:r>
-      <w:r>
-        <w:instrText>http</w:instrText>
-      </w:r>
-      <w:r>
-        <w:rPr>
-          <w:lang w:val="bg-BG"/>
-        </w:rPr>
-        <w:instrText>://</w:instrText>
-      </w:r>
-      <w:r>
-        <w:instrText>www</w:instrText>
-      </w:r>
-      <w:r>
-        <w:rPr>
-          <w:lang w:val="bg-BG"/>
-        </w:rPr>
-        <w:instrText>.</w:instrText>
-      </w:r>
-      <w:r>
-        <w:instrText>oswd</w:instrText>
-      </w:r>
-      <w:r>
-        <w:rPr>
-          <w:lang w:val="bg-BG"/>
-        </w:rPr>
-        <w:instrText>.</w:instrText>
-      </w:r>
-      <w:r>
-        <w:instrText>org</w:instrText>
-      </w:r>
-      <w:r>
-        <w:rPr>
-          <w:lang w:val="bg-BG"/>
-        </w:rPr>
-        <w:instrText>/"</w:instrText>
+        <w:instrText>HYPERLINK "http://www.oswd.org/"</w:instrText>
       </w:r>
       <w:r>
         <w:fldChar w:fldCharType="separate"/>
@@ -3117,49 +2887,7 @@
         <w:fldChar w:fldCharType="begin"/>
       </w:r>
       <w:r>
-        <w:instrText>HYPERLINK</w:instrText>
-      </w:r>
-      <w:r>
-        <w:rPr>
-          <w:lang w:val="bg-BG"/>
-        </w:rPr>
-        <w:instrText xml:space="preserve"> "</w:instrText>
-      </w:r>
-      <w:r>
-        <w:instrText>http</w:instrText>
-      </w:r>
-      <w:r>
-        <w:rPr>
-          <w:lang w:val="bg-BG"/>
-        </w:rPr>
-        <w:instrText>://</w:instrText>
-      </w:r>
-      <w:r>
-        <w:instrText>www</w:instrText>
-      </w:r>
-      <w:r>
-        <w:rPr>
-          <w:lang w:val="bg-BG"/>
-        </w:rPr>
-        <w:instrText>.</w:instrText>
-      </w:r>
-      <w:r>
-        <w:instrText>openwebdesign</w:instrText>
-      </w:r>
-      <w:r>
-        <w:rPr>
-          <w:lang w:val="bg-BG"/>
-        </w:rPr>
-        <w:instrText>.</w:instrText>
-      </w:r>
-      <w:r>
-        <w:instrText>org</w:instrText>
-      </w:r>
-      <w:r>
-        <w:rPr>
-          <w:lang w:val="bg-BG"/>
-        </w:rPr>
-        <w:instrText>"</w:instrText>
+        <w:instrText>HYPERLINK "http://www.openwebdesign.org"</w:instrText>
       </w:r>
       <w:r>
         <w:fldChar w:fldCharType="separate"/>
@@ -3227,22 +2955,7 @@
         <w:t xml:space="preserve">Проектите трябва да съдържат следните активи, пакетирани в </w:t>
       </w:r>
       <w:r>
-        <w:t>ZIP</w:t>
-      </w:r>
-      <w:r>
-        <w:rPr>
-          <w:lang w:val="bg-BG"/>
-        </w:rPr>
-        <w:t xml:space="preserve"> / </w:t>
-      </w:r>
-      <w:r>
-        <w:t>RAR</w:t>
-      </w:r>
-      <w:r>
-        <w:rPr>
-          <w:lang w:val="bg-BG"/>
-        </w:rPr>
-        <w:t xml:space="preserve"> </w:t>
+        <w:t xml:space="preserve">ZIP / RAR </w:t>
       </w:r>
       <w:r>
         <w:rPr>
@@ -3268,22 +2981,7 @@
         <w:t xml:space="preserve">База данни – релационна схема на базата данни в </w:t>
       </w:r>
       <w:r>
-        <w:t>SQL</w:t>
-      </w:r>
-      <w:r>
-        <w:rPr>
-          <w:lang w:val="bg-BG"/>
-        </w:rPr>
-        <w:t xml:space="preserve"> </w:t>
-      </w:r>
-      <w:r>
-        <w:t>Server</w:t>
-      </w:r>
-      <w:r>
-        <w:rPr>
-          <w:lang w:val="bg-BG"/>
-        </w:rPr>
-        <w:t xml:space="preserve"> </w:t>
+        <w:t xml:space="preserve">SQL Server </w:t>
       </w:r>
       <w:r>
         <w:rPr>
@@ -3292,13 +2990,7 @@
         <w:t xml:space="preserve">с примерни тестови данни в таблиците. Базата данни да се предостави като </w:t>
       </w:r>
       <w:r>
-        <w:t>SQL</w:t>
-      </w:r>
-      <w:r>
-        <w:rPr>
-          <w:lang w:val="bg-BG"/>
-        </w:rPr>
-        <w:t xml:space="preserve"> </w:t>
+        <w:t xml:space="preserve">SQL </w:t>
       </w:r>
       <w:r>
         <w:rPr>
@@ -3314,9 +3006,6 @@
         <w:t>"dsafdshga", "dsagfdsa" и "test1"</w:t>
       </w:r>
       <w:r>
-        <w:rPr>
-          <w:lang w:val="bg-BG"/>
-        </w:rPr>
         <w:t>.</w:t>
       </w:r>
     </w:p>
@@ -3337,35 +3026,16 @@
         <w:t xml:space="preserve">Работещо </w:t>
       </w:r>
       <w:r>
-        <w:t>ASP</w:t>
-      </w:r>
-      <w:r>
-        <w:rPr>
-          <w:lang w:val="bg-BG"/>
-        </w:rPr>
-        <w:t>.</w:t>
-      </w:r>
-      <w:r>
-        <w:t>NET</w:t>
-      </w:r>
-      <w:r>
-        <w:rPr>
-          <w:rFonts w:hint="eastAsia"/>
-          <w:lang w:val="bg-BG" w:eastAsia="ja-JP"/>
-        </w:rPr>
-        <w:t xml:space="preserve"> </w:t>
+        <w:t>ASP.NET</w:t>
       </w:r>
       <w:r>
         <w:rPr>
           <w:rFonts w:hint="eastAsia"/>
           <w:lang w:eastAsia="ja-JP"/>
         </w:rPr>
-        <w:t>MVC</w:t>
-      </w:r>
-      <w:r>
-        <w:rPr>
-          <w:lang w:val="bg-BG"/>
-        </w:rPr>
+        <w:t xml:space="preserve"> MVC</w:t>
+      </w:r>
+      <w:r>
         <w:t xml:space="preserve"> </w:t>
       </w:r>
       <w:r>
@@ -3392,13 +3062,7 @@
         <w:t>Пълен сорс код на проекта (</w:t>
       </w:r>
       <w:r>
-        <w:t>C</w:t>
-      </w:r>
-      <w:r>
-        <w:rPr>
-          <w:lang w:val="bg-BG"/>
-        </w:rPr>
-        <w:t xml:space="preserve"># </w:t>
+        <w:t xml:space="preserve">C# </w:t>
       </w:r>
       <w:r>
         <w:rPr>
@@ -3453,54 +3117,24 @@
       </w:r>
       <w:proofErr w:type="spellEnd"/>
       <w:r>
-        <w:rPr>
-          <w:lang w:val="bg-BG"/>
-        </w:rPr>
-        <w:t xml:space="preserve">, </w:t>
-      </w:r>
-      <w:r>
-        <w:t>Windows</w:t>
-      </w:r>
-      <w:r>
-        <w:rPr>
-          <w:lang w:val="bg-BG"/>
-        </w:rPr>
+        <w:t xml:space="preserve">, Windows Azure, </w:t>
+      </w:r>
+      <w:proofErr w:type="spellStart"/>
+      <w:r>
+        <w:t>UhuruCloud</w:t>
+      </w:r>
+      <w:proofErr w:type="spellEnd"/>
+      <w:r>
         <w:t xml:space="preserve"> </w:t>
       </w:r>
       <w:r>
-        <w:t>Azure</w:t>
-      </w:r>
-      <w:r>
-        <w:rPr>
-          <w:lang w:val="bg-BG"/>
-        </w:rPr>
-        <w:t xml:space="preserve">, </w:t>
-      </w:r>
-      <w:proofErr w:type="spellStart"/>
-      <w:r>
-        <w:t>UhuruCloud</w:t>
-      </w:r>
-      <w:proofErr w:type="spellEnd"/>
-      <w:r>
-        <w:rPr>
-          <w:lang w:val="bg-BG"/>
-        </w:rPr>
-        <w:t xml:space="preserve"> </w:t>
-      </w:r>
-      <w:r>
         <w:rPr>
           <w:lang w:val="bg-BG"/>
         </w:rPr>
         <w:t xml:space="preserve">или на друг обществен облак за </w:t>
       </w:r>
       <w:r>
-        <w:rPr>
-          <w:lang w:val="bg-BG"/>
-        </w:rPr>
-        <w:t>.</w:t>
-      </w:r>
-      <w:r>
-        <w:t>NET</w:t>
+        <w:t>.NET</w:t>
       </w:r>
       <w:r>
         <w:rPr>
@@ -3567,7 +3201,6 @@
       <w:r>
         <w:rPr>
           <w:b/>
-          <w:lang w:val="bg-BG"/>
         </w:rPr>
         <w:t xml:space="preserve"> </w:t>
       </w:r>
@@ -3588,7 +3221,6 @@
       <w:r>
         <w:rPr>
           <w:b/>
-          <w:lang w:val="bg-BG"/>
         </w:rPr>
         <w:t>201</w:t>
       </w:r>
@@ -3602,7 +3234,6 @@
       <w:r>
         <w:rPr>
           <w:b/>
-          <w:lang w:val="bg-BG"/>
         </w:rPr>
         <w:t xml:space="preserve"> г.</w:t>
       </w:r>
@@ -3864,7 +3495,7 @@
             <w:rPr>
               <w:noProof/>
             </w:rPr>
-            <w:t>3</w:t>
+            <w:t>4</w:t>
           </w:r>
           <w:r>
             <w:fldChar w:fldCharType="end"/>
@@ -4006,7 +3637,7 @@
                         <a:blip r:embed="rId2">
                           <a:extLst>
                             <a:ext uri="{28A0092B-C50C-407E-A947-70E740481C1C}">
-                              <a14:useLocalDpi xmlns="" xmlns:wpc="http://schemas.microsoft.com/office/word/2010/wordprocessingCanvas" xmlns:mc="http://schemas.openxmlformats.org/markup-compatibility/2006" xmlns:o="urn:schemas-microsoft-com:office:office" xmlns:v="urn:schemas-microsoft-com:vml" xmlns:wp14="http://schemas.microsoft.com/office/word/2010/wordprocessingDrawing" xmlns:w10="urn:schemas-microsoft-com:office:word" xmlns:w="http://schemas.openxmlformats.org/wordprocessingml/2006/main" xmlns:w14="http://schemas.microsoft.com/office/word/2010/wordml" xmlns:wpg="http://schemas.microsoft.com/office/word/2010/wordprocessingGroup" xmlns:wpi="http://schemas.microsoft.com/office/word/2010/wordprocessingInk" xmlns:wps="http://schemas.microsoft.com/office/word/2010/wordprocessingShape" xmlns:a14="http://schemas.microsoft.com/office/drawing/2010/main" val="0"/>
+                              <a14:useLocalDpi xmlns:a14="http://schemas.microsoft.com/office/drawing/2010/main" xmlns:wps="http://schemas.microsoft.com/office/word/2010/wordprocessingShape" xmlns:wpi="http://schemas.microsoft.com/office/word/2010/wordprocessingInk" xmlns:wpg="http://schemas.microsoft.com/office/word/2010/wordprocessingGroup" xmlns:w14="http://schemas.microsoft.com/office/word/2010/wordml" xmlns:w="http://schemas.openxmlformats.org/wordprocessingml/2006/main" xmlns:w10="urn:schemas-microsoft-com:office:word" xmlns:wp14="http://schemas.microsoft.com/office/word/2010/wordprocessingDrawing" xmlns:v="urn:schemas-microsoft-com:vml" xmlns:o="urn:schemas-microsoft-com:office:office" xmlns:mc="http://schemas.openxmlformats.org/markup-compatibility/2006" xmlns:wpc="http://schemas.microsoft.com/office/word/2010/wordprocessingCanvas" xmlns="" val="0"/>
                             </a:ext>
                           </a:extLst>
                         </a:blip>

</xml_diff>